<commit_message>
Lists - More exercise, last two problems solved
</commit_message>
<xml_diff>
--- a/C# Fundamentals/Lists/05. CSharp-Fundamentals-Lists-More-Exercise.docx
+++ b/C# Fundamentals/Lists/05. CSharp-Fundamentals-Lists-More-Exercise.docx
@@ -1,6 +1,6 @@
 
 <file path=word/document.xml><?xml version="1.0" encoding="utf-8"?>
-<w:document xmlns:wpc="http://schemas.microsoft.com/office/word/2010/wordprocessingCanvas" xmlns:cx="http://schemas.microsoft.com/office/drawing/2014/chartex" xmlns:cx1="http://schemas.microsoft.com/office/drawing/2015/9/8/chartex" xmlns:mc="http://schemas.openxmlformats.org/markup-compatibility/2006" xmlns:o="urn:schemas-microsoft-com:office:office" xmlns:r="http://schemas.openxmlformats.org/officeDocument/2006/relationships" xmlns:m="http://schemas.openxmlformats.org/officeDocument/2006/math" xmlns:v="urn:schemas-microsoft-com:vml" xmlns:wp14="http://schemas.microsoft.com/office/word/2010/wordprocessingDrawing" xmlns:wp="http://schemas.openxmlformats.org/drawingml/2006/wordprocessingDrawing" xmlns:w10="urn:schemas-microsoft-com:office:word" xmlns:w="http://schemas.openxmlformats.org/wordprocessingml/2006/main" xmlns:w14="http://schemas.microsoft.com/office/word/2010/wordml" xmlns:w15="http://schemas.microsoft.com/office/word/2012/wordml" xmlns:w16se="http://schemas.microsoft.com/office/word/2015/wordml/symex" xmlns:wpg="http://schemas.microsoft.com/office/word/2010/wordprocessingGroup" xmlns:wpi="http://schemas.microsoft.com/office/word/2010/wordprocessingInk" xmlns:wne="http://schemas.microsoft.com/office/word/2006/wordml" xmlns:wps="http://schemas.microsoft.com/office/word/2010/wordprocessingShape" mc:Ignorable="w14 w15 w16se wp14">
+<w:document xmlns:wpc="http://schemas.microsoft.com/office/word/2010/wordprocessingCanvas" xmlns:cx="http://schemas.microsoft.com/office/drawing/2014/chartex" xmlns:cx1="http://schemas.microsoft.com/office/drawing/2015/9/8/chartex" xmlns:cx2="http://schemas.microsoft.com/office/drawing/2015/10/21/chartex" xmlns:cx3="http://schemas.microsoft.com/office/drawing/2016/5/9/chartex" xmlns:cx4="http://schemas.microsoft.com/office/drawing/2016/5/10/chartex" xmlns:cx5="http://schemas.microsoft.com/office/drawing/2016/5/11/chartex" xmlns:cx6="http://schemas.microsoft.com/office/drawing/2016/5/12/chartex" xmlns:cx7="http://schemas.microsoft.com/office/drawing/2016/5/13/chartex" xmlns:cx8="http://schemas.microsoft.com/office/drawing/2016/5/14/chartex" xmlns:mc="http://schemas.openxmlformats.org/markup-compatibility/2006" xmlns:aink="http://schemas.microsoft.com/office/drawing/2016/ink" xmlns:am3d="http://schemas.microsoft.com/office/drawing/2017/model3d" xmlns:o="urn:schemas-microsoft-com:office:office" xmlns:r="http://schemas.openxmlformats.org/officeDocument/2006/relationships" xmlns:m="http://schemas.openxmlformats.org/officeDocument/2006/math" xmlns:v="urn:schemas-microsoft-com:vml" xmlns:wp14="http://schemas.microsoft.com/office/word/2010/wordprocessingDrawing" xmlns:wp="http://schemas.openxmlformats.org/drawingml/2006/wordprocessingDrawing" xmlns:w10="urn:schemas-microsoft-com:office:word" xmlns:w="http://schemas.openxmlformats.org/wordprocessingml/2006/main" xmlns:w14="http://schemas.microsoft.com/office/word/2010/wordml" xmlns:w15="http://schemas.microsoft.com/office/word/2012/wordml" xmlns:w16cex="http://schemas.microsoft.com/office/word/2018/wordml/cex" xmlns:w16cid="http://schemas.microsoft.com/office/word/2016/wordml/cid" xmlns:w16="http://schemas.microsoft.com/office/word/2018/wordml" xmlns:w16se="http://schemas.microsoft.com/office/word/2015/wordml/symex" xmlns:wpg="http://schemas.microsoft.com/office/word/2010/wordprocessingGroup" xmlns:wpi="http://schemas.microsoft.com/office/word/2010/wordprocessingInk" xmlns:wne="http://schemas.microsoft.com/office/word/2006/wordml" xmlns:wps="http://schemas.microsoft.com/office/word/2010/wordprocessingShape" mc:Ignorable="w14 w15 w16se w16cid w16 w16cex wp14">
   <w:body>
     <w:p>
       <w:pPr>
@@ -10,8 +10,6 @@
           <w:lang w:val="bg-BG"/>
         </w:rPr>
       </w:pPr>
-      <w:bookmarkStart w:id="0" w:name="_GoBack"/>
-      <w:bookmarkEnd w:id="0"/>
       <w:r>
         <w:t>More Exercises: Lists</w:t>
       </w:r>
@@ -989,7 +987,7 @@
         </w:rPr>
         <w:t>Let’s take the string “</w:t>
       </w:r>
-      <w:bookmarkStart w:id="1" w:name="OLE_LINK8"/>
+      <w:bookmarkStart w:id="0" w:name="OLE_LINK8"/>
       <w:r>
         <w:rPr>
           <w:rStyle w:val="CodeChar"/>
@@ -997,7 +995,7 @@
         </w:rPr>
         <w:t>skipTest_String044170</w:t>
       </w:r>
-      <w:bookmarkEnd w:id="1"/>
+      <w:bookmarkEnd w:id="0"/>
       <w:r>
         <w:rPr>
           <w:rFonts w:cstheme="minorHAnsi"/>
@@ -1768,6 +1766,7 @@
         </w:rPr>
         <w:t>Skipped: "</w:t>
       </w:r>
+      <w:proofErr w:type="spellStart"/>
       <w:r>
         <w:rPr>
           <w:rFonts w:cstheme="minorHAnsi"/>
@@ -1776,6 +1775,7 @@
         </w:rPr>
         <w:t>skipTest_String</w:t>
       </w:r>
+      <w:proofErr w:type="spellEnd"/>
       <w:r>
         <w:rPr>
           <w:rFonts w:cstheme="minorHAnsi"/>
@@ -2106,6 +2106,7 @@
         </w:rPr>
         <w:t>Result: "</w:t>
       </w:r>
+      <w:proofErr w:type="spellStart"/>
       <w:r>
         <w:rPr>
           <w:rFonts w:cstheme="minorHAnsi"/>
@@ -2114,6 +2115,7 @@
         </w:rPr>
         <w:t>TestString</w:t>
       </w:r>
+      <w:proofErr w:type="spellEnd"/>
       <w:r>
         <w:rPr>
           <w:rFonts w:cstheme="minorHAnsi"/>
@@ -2541,6 +2543,11 @@
     </w:tbl>
     <w:p>
       <w:pPr>
+        <w:pStyle w:val="ListParagraph"/>
+        <w:numPr>
+          <w:ilvl w:val="0"/>
+          <w:numId w:val="43"/>
+        </w:numPr>
         <w:rPr>
           <w:rFonts w:eastAsiaTheme="majorEastAsia" w:cstheme="majorBidi"/>
           <w:b/>
@@ -2881,6 +2888,7 @@
         </w:rPr>
       </w:pPr>
       <w:r>
+        <w:lastRenderedPageBreak/>
         <w:t>Example</w:t>
       </w:r>
     </w:p>
@@ -3341,7 +3349,7 @@
         <w:pStyle w:val="Heading2"/>
         <w:numPr>
           <w:ilvl w:val="0"/>
-          <w:numId w:val="40"/>
+          <w:numId w:val="43"/>
         </w:numPr>
         <w:rPr>
           <w:lang w:val="bg-BG"/>
@@ -3357,8 +3365,21 @@
           <w:lang w:val="bg-BG"/>
         </w:rPr>
       </w:pPr>
-      <w:r>
-        <w:t xml:space="preserve">Gabsy is Orgolt's Final Revenge charming drummer. She has a drum set but the different drums have different origins – some she bought, some are gifts, so they are all with </w:t>
+      <w:proofErr w:type="spellStart"/>
+      <w:r>
+        <w:t>Gabsy</w:t>
+      </w:r>
+      <w:proofErr w:type="spellEnd"/>
+      <w:r>
+        <w:t xml:space="preserve"> is </w:t>
+      </w:r>
+      <w:proofErr w:type="spellStart"/>
+      <w:r>
+        <w:t>Orgolt's</w:t>
+      </w:r>
+      <w:proofErr w:type="spellEnd"/>
+      <w:r>
+        <w:t xml:space="preserve"> Final Revenge charming drummer. She has a drum set but the different drums have different origins – some she bought, some are gifts, so they are all with </w:t>
       </w:r>
       <w:r>
         <w:rPr>
@@ -3377,8 +3398,13 @@
         </w:rPr>
       </w:pPr>
       <w:r>
-        <w:t>You will receive Gabsy's</w:t>
-      </w:r>
+        <w:t xml:space="preserve">You will receive </w:t>
+      </w:r>
+      <w:proofErr w:type="spellStart"/>
+      <w:r>
+        <w:t>Gabsy's</w:t>
+      </w:r>
+      <w:proofErr w:type="spellEnd"/>
       <w:r>
         <w:rPr>
           <w:b/>
@@ -3422,7 +3448,15 @@
         <w:t xml:space="preserve"> </w:t>
       </w:r>
       <w:r>
-        <w:t>in Gabsy's drum set.</w:t>
+        <w:t xml:space="preserve">in </w:t>
+      </w:r>
+      <w:proofErr w:type="spellStart"/>
+      <w:r>
+        <w:t>Gabsy's</w:t>
+      </w:r>
+      <w:proofErr w:type="spellEnd"/>
+      <w:r>
+        <w:t xml:space="preserve"> drum set.</w:t>
       </w:r>
     </w:p>
     <w:p>
@@ -3467,8 +3501,13 @@
         </w:rPr>
         <w:t xml:space="preserve"> hit power </w:t>
       </w:r>
-      <w:r>
-        <w:t xml:space="preserve">Gabsy applies </w:t>
+      <w:proofErr w:type="spellStart"/>
+      <w:r>
+        <w:t>Gabsy</w:t>
+      </w:r>
+      <w:proofErr w:type="spellEnd"/>
+      <w:r>
+        <w:t xml:space="preserve"> applies </w:t>
       </w:r>
       <w:r>
         <w:rPr>
@@ -3523,7 +3562,15 @@
         <w:t>reaches 0 quality</w:t>
       </w:r>
       <w:r>
-        <w:t>, it breaks. Then Gabsy should buy a replacement.</w:t>
+        <w:t xml:space="preserve">, it breaks. Then </w:t>
+      </w:r>
+      <w:proofErr w:type="spellStart"/>
+      <w:r>
+        <w:t>Gabsy</w:t>
+      </w:r>
+      <w:proofErr w:type="spellEnd"/>
+      <w:r>
+        <w:t xml:space="preserve"> should buy a replacement.</w:t>
       </w:r>
       <w:r>
         <w:rPr>
@@ -3543,14 +3590,24 @@
       <w:r>
         <w:t xml:space="preserve"> of the broken drum. The price is calculated by the formula: {</w:t>
       </w:r>
+      <w:proofErr w:type="spellStart"/>
       <w:r>
         <w:rPr>
           <w:noProof/>
         </w:rPr>
         <w:t>initialQuality</w:t>
       </w:r>
-      <w:r>
-        <w:t xml:space="preserve">} * 3. Gabsy will always replace her broken drums </w:t>
+      <w:proofErr w:type="spellEnd"/>
+      <w:r>
+        <w:t xml:space="preserve">} * 3. </w:t>
+      </w:r>
+      <w:proofErr w:type="spellStart"/>
+      <w:r>
+        <w:t>Gabsy</w:t>
+      </w:r>
+      <w:proofErr w:type="spellEnd"/>
+      <w:r>
+        <w:t xml:space="preserve"> will always replace her broken drums </w:t>
       </w:r>
       <w:r>
         <w:rPr>
@@ -3615,7 +3672,15 @@
         <w:t>remaining money</w:t>
       </w:r>
       <w:r>
-        <w:t xml:space="preserve"> in Gabsy's savings account.</w:t>
+        <w:t xml:space="preserve"> in </w:t>
+      </w:r>
+      <w:proofErr w:type="spellStart"/>
+      <w:r>
+        <w:t>Gabsy's</w:t>
+      </w:r>
+      <w:proofErr w:type="spellEnd"/>
+      <w:r>
+        <w:t xml:space="preserve"> savings account.</w:t>
       </w:r>
     </w:p>
     <w:p>
@@ -3823,7 +3888,15 @@
         <w:t xml:space="preserve">integers </w:t>
       </w:r>
       <w:r>
-        <w:t>– the hit power Gabsy applies on each drum.</w:t>
+        <w:t xml:space="preserve">– the hit power </w:t>
+      </w:r>
+      <w:proofErr w:type="spellStart"/>
+      <w:r>
+        <w:t>Gabsy</w:t>
+      </w:r>
+      <w:proofErr w:type="spellEnd"/>
+      <w:r>
+        <w:t xml:space="preserve"> applies on each drum.</w:t>
       </w:r>
     </w:p>
     <w:p>
@@ -4114,6 +4187,7 @@
         <w:rPr>
           <w:noProof/>
         </w:rPr>
+        <w:lastRenderedPageBreak/>
         <w:t xml:space="preserve">Allowed working </w:t>
       </w:r>
       <w:r>
@@ -4746,7 +4820,7 @@
 </file>
 
 <file path=word/endnotes.xml><?xml version="1.0" encoding="utf-8"?>
-<w:endnotes xmlns:wpc="http://schemas.microsoft.com/office/word/2010/wordprocessingCanvas" xmlns:cx="http://schemas.microsoft.com/office/drawing/2014/chartex" xmlns:cx1="http://schemas.microsoft.com/office/drawing/2015/9/8/chartex" xmlns:mc="http://schemas.openxmlformats.org/markup-compatibility/2006" xmlns:o="urn:schemas-microsoft-com:office:office" xmlns:r="http://schemas.openxmlformats.org/officeDocument/2006/relationships" xmlns:m="http://schemas.openxmlformats.org/officeDocument/2006/math" xmlns:v="urn:schemas-microsoft-com:vml" xmlns:wp14="http://schemas.microsoft.com/office/word/2010/wordprocessingDrawing" xmlns:wp="http://schemas.openxmlformats.org/drawingml/2006/wordprocessingDrawing" xmlns:w10="urn:schemas-microsoft-com:office:word" xmlns:w="http://schemas.openxmlformats.org/wordprocessingml/2006/main" xmlns:w14="http://schemas.microsoft.com/office/word/2010/wordml" xmlns:w15="http://schemas.microsoft.com/office/word/2012/wordml" xmlns:w16se="http://schemas.microsoft.com/office/word/2015/wordml/symex" xmlns:wpg="http://schemas.microsoft.com/office/word/2010/wordprocessingGroup" xmlns:wpi="http://schemas.microsoft.com/office/word/2010/wordprocessingInk" xmlns:wne="http://schemas.microsoft.com/office/word/2006/wordml" xmlns:wps="http://schemas.microsoft.com/office/word/2010/wordprocessingShape" mc:Ignorable="w14 w15 w16se wp14">
+<w:endnotes xmlns:wpc="http://schemas.microsoft.com/office/word/2010/wordprocessingCanvas" xmlns:cx="http://schemas.microsoft.com/office/drawing/2014/chartex" xmlns:cx1="http://schemas.microsoft.com/office/drawing/2015/9/8/chartex" xmlns:cx2="http://schemas.microsoft.com/office/drawing/2015/10/21/chartex" xmlns:cx3="http://schemas.microsoft.com/office/drawing/2016/5/9/chartex" xmlns:cx4="http://schemas.microsoft.com/office/drawing/2016/5/10/chartex" xmlns:cx5="http://schemas.microsoft.com/office/drawing/2016/5/11/chartex" xmlns:cx6="http://schemas.microsoft.com/office/drawing/2016/5/12/chartex" xmlns:cx7="http://schemas.microsoft.com/office/drawing/2016/5/13/chartex" xmlns:cx8="http://schemas.microsoft.com/office/drawing/2016/5/14/chartex" xmlns:mc="http://schemas.openxmlformats.org/markup-compatibility/2006" xmlns:aink="http://schemas.microsoft.com/office/drawing/2016/ink" xmlns:am3d="http://schemas.microsoft.com/office/drawing/2017/model3d" xmlns:o="urn:schemas-microsoft-com:office:office" xmlns:r="http://schemas.openxmlformats.org/officeDocument/2006/relationships" xmlns:m="http://schemas.openxmlformats.org/officeDocument/2006/math" xmlns:v="urn:schemas-microsoft-com:vml" xmlns:wp14="http://schemas.microsoft.com/office/word/2010/wordprocessingDrawing" xmlns:wp="http://schemas.openxmlformats.org/drawingml/2006/wordprocessingDrawing" xmlns:w10="urn:schemas-microsoft-com:office:word" xmlns:w="http://schemas.openxmlformats.org/wordprocessingml/2006/main" xmlns:w14="http://schemas.microsoft.com/office/word/2010/wordml" xmlns:w15="http://schemas.microsoft.com/office/word/2012/wordml" xmlns:w16cex="http://schemas.microsoft.com/office/word/2018/wordml/cex" xmlns:w16cid="http://schemas.microsoft.com/office/word/2016/wordml/cid" xmlns:w16="http://schemas.microsoft.com/office/word/2018/wordml" xmlns:w16se="http://schemas.microsoft.com/office/word/2015/wordml/symex" xmlns:wpg="http://schemas.microsoft.com/office/word/2010/wordprocessingGroup" xmlns:wpi="http://schemas.microsoft.com/office/word/2010/wordprocessingInk" xmlns:wne="http://schemas.microsoft.com/office/word/2006/wordml" xmlns:wps="http://schemas.microsoft.com/office/word/2010/wordprocessingShape" mc:Ignorable="w14 w15 w16se w16cid w16 w16cex wp14">
   <w:endnote w:type="separator" w:id="-1">
     <w:p>
       <w:pPr>
@@ -4771,7 +4845,7 @@
 </file>
 
 <file path=word/footer1.xml><?xml version="1.0" encoding="utf-8"?>
-<w:ftr xmlns:wpc="http://schemas.microsoft.com/office/word/2010/wordprocessingCanvas" xmlns:cx="http://schemas.microsoft.com/office/drawing/2014/chartex" xmlns:cx1="http://schemas.microsoft.com/office/drawing/2015/9/8/chartex" xmlns:mc="http://schemas.openxmlformats.org/markup-compatibility/2006" xmlns:o="urn:schemas-microsoft-com:office:office" xmlns:r="http://schemas.openxmlformats.org/officeDocument/2006/relationships" xmlns:m="http://schemas.openxmlformats.org/officeDocument/2006/math" xmlns:v="urn:schemas-microsoft-com:vml" xmlns:wp14="http://schemas.microsoft.com/office/word/2010/wordprocessingDrawing" xmlns:wp="http://schemas.openxmlformats.org/drawingml/2006/wordprocessingDrawing" xmlns:w10="urn:schemas-microsoft-com:office:word" xmlns:w="http://schemas.openxmlformats.org/wordprocessingml/2006/main" xmlns:w14="http://schemas.microsoft.com/office/word/2010/wordml" xmlns:w15="http://schemas.microsoft.com/office/word/2012/wordml" xmlns:w16se="http://schemas.microsoft.com/office/word/2015/wordml/symex" xmlns:wpg="http://schemas.microsoft.com/office/word/2010/wordprocessingGroup" xmlns:wpi="http://schemas.microsoft.com/office/word/2010/wordprocessingInk" xmlns:wne="http://schemas.microsoft.com/office/word/2006/wordml" xmlns:wps="http://schemas.microsoft.com/office/word/2010/wordprocessingShape" mc:Ignorable="w14 w15 w16se wp14">
+<w:ftr xmlns:wpc="http://schemas.microsoft.com/office/word/2010/wordprocessingCanvas" xmlns:cx="http://schemas.microsoft.com/office/drawing/2014/chartex" xmlns:cx1="http://schemas.microsoft.com/office/drawing/2015/9/8/chartex" xmlns:cx2="http://schemas.microsoft.com/office/drawing/2015/10/21/chartex" xmlns:cx3="http://schemas.microsoft.com/office/drawing/2016/5/9/chartex" xmlns:cx4="http://schemas.microsoft.com/office/drawing/2016/5/10/chartex" xmlns:cx5="http://schemas.microsoft.com/office/drawing/2016/5/11/chartex" xmlns:cx6="http://schemas.microsoft.com/office/drawing/2016/5/12/chartex" xmlns:cx7="http://schemas.microsoft.com/office/drawing/2016/5/13/chartex" xmlns:cx8="http://schemas.microsoft.com/office/drawing/2016/5/14/chartex" xmlns:mc="http://schemas.openxmlformats.org/markup-compatibility/2006" xmlns:aink="http://schemas.microsoft.com/office/drawing/2016/ink" xmlns:am3d="http://schemas.microsoft.com/office/drawing/2017/model3d" xmlns:o="urn:schemas-microsoft-com:office:office" xmlns:r="http://schemas.openxmlformats.org/officeDocument/2006/relationships" xmlns:m="http://schemas.openxmlformats.org/officeDocument/2006/math" xmlns:v="urn:schemas-microsoft-com:vml" xmlns:wp14="http://schemas.microsoft.com/office/word/2010/wordprocessingDrawing" xmlns:wp="http://schemas.openxmlformats.org/drawingml/2006/wordprocessingDrawing" xmlns:w10="urn:schemas-microsoft-com:office:word" xmlns:w="http://schemas.openxmlformats.org/wordprocessingml/2006/main" xmlns:w14="http://schemas.microsoft.com/office/word/2010/wordml" xmlns:w15="http://schemas.microsoft.com/office/word/2012/wordml" xmlns:w16cex="http://schemas.microsoft.com/office/word/2018/wordml/cex" xmlns:w16cid="http://schemas.microsoft.com/office/word/2016/wordml/cid" xmlns:w16="http://schemas.microsoft.com/office/word/2018/wordml" xmlns:w16se="http://schemas.microsoft.com/office/word/2015/wordml/symex" xmlns:wpg="http://schemas.microsoft.com/office/word/2010/wordprocessingGroup" xmlns:wpi="http://schemas.microsoft.com/office/word/2010/wordprocessingInk" xmlns:wne="http://schemas.microsoft.com/office/word/2006/wordml" xmlns:wps="http://schemas.microsoft.com/office/word/2010/wordprocessingShape" mc:Ignorable="w14 w15 w16se w16cid w16 w16cex wp14">
   <w:p>
     <w:pPr>
       <w:pStyle w:val="Footer"/>
@@ -4954,7 +5028,7 @@
                               <w:szCs w:val="17"/>
                             </w:rPr>
                           </w:pPr>
-                          <w:bookmarkStart w:id="2" w:name="_Hlk24191091"/>
+                          <w:bookmarkStart w:id="1" w:name="_Hlk24191091"/>
                           <w:r>
                             <w:rPr>
                               <w:sz w:val="17"/>
@@ -4962,12 +5036,21 @@
                             </w:rPr>
                             <w:t xml:space="preserve">© </w:t>
                           </w:r>
+                          <w:proofErr w:type="spellStart"/>
                           <w:r>
                             <w:rPr>
                               <w:sz w:val="17"/>
                               <w:szCs w:val="17"/>
                             </w:rPr>
-                            <w:t xml:space="preserve">SoftUni – </w:t>
+                            <w:t>SoftUni</w:t>
+                          </w:r>
+                          <w:proofErr w:type="spellEnd"/>
+                          <w:r>
+                            <w:rPr>
+                              <w:sz w:val="17"/>
+                              <w:szCs w:val="17"/>
+                            </w:rPr>
+                            <w:t xml:space="preserve"> – </w:t>
                           </w:r>
                           <w:hyperlink r:id="rId1" w:history="1">
                             <w:r>
@@ -5090,7 +5173,7 @@
                             <w:t>.</w:t>
                           </w:r>
                         </w:p>
-                        <w:bookmarkEnd w:id="2"/>
+                        <w:bookmarkEnd w:id="1"/>
                         <w:p>
                           <w:pPr>
                             <w:spacing w:line="240" w:lineRule="auto"/>
@@ -5323,7 +5406,7 @@
                                               <a14:useLocalDpi xmlns:a14="http://schemas.microsoft.com/office/drawing/2010/main" val="0"/>
                                             </a:ext>
                                             <a:ext uri="{837473B0-CC2E-450A-ABE3-18F120FF3D39}">
-                                              <a1611:picAttrSrcUrl xmlns:a1611="http://schemas.microsoft.com/office/drawing/2016/11/main" xmlns:w16cid="http://schemas.microsoft.com/office/word/2016/wordml/cid" xmlns:w="http://schemas.openxmlformats.org/wordprocessingml/2006/main" xmlns:w10="urn:schemas-microsoft-com:office:word" xmlns:v="urn:schemas-microsoft-com:vml" xmlns:o="urn:schemas-microsoft-com:office:office" xmlns:am3d="http://schemas.microsoft.com/office/drawing/2017/model3d" xmlns:aink="http://schemas.microsoft.com/office/drawing/2016/ink" xmlns:cx8="http://schemas.microsoft.com/office/drawing/2016/5/14/chartex" xmlns:cx7="http://schemas.microsoft.com/office/drawing/2016/5/13/chartex" xmlns:cx6="http://schemas.microsoft.com/office/drawing/2016/5/12/chartex" xmlns:cx5="http://schemas.microsoft.com/office/drawing/2016/5/11/chartex" xmlns:cx4="http://schemas.microsoft.com/office/drawing/2016/5/10/chartex" xmlns:cx3="http://schemas.microsoft.com/office/drawing/2016/5/9/chartex" xmlns:cx2="http://schemas.microsoft.com/office/drawing/2015/10/21/chartex" xmlns="" r:id="rId10"/>
+                                              <a1611:picAttrSrcUrl xmlns:a1611="http://schemas.microsoft.com/office/drawing/2016/11/main" r:id="rId10"/>
                                             </a:ext>
                                           </a:extLst>
                                         </a:blip>
@@ -5681,7 +5764,7 @@
                         <w:szCs w:val="17"/>
                       </w:rPr>
                     </w:pPr>
-                    <w:bookmarkStart w:id="3" w:name="_Hlk24191091"/>
+                    <w:bookmarkStart w:id="2" w:name="_Hlk24191091"/>
                     <w:r>
                       <w:rPr>
                         <w:sz w:val="17"/>
@@ -5689,12 +5772,21 @@
                       </w:rPr>
                       <w:t xml:space="preserve">© </w:t>
                     </w:r>
+                    <w:proofErr w:type="spellStart"/>
                     <w:r>
                       <w:rPr>
                         <w:sz w:val="17"/>
                         <w:szCs w:val="17"/>
                       </w:rPr>
-                      <w:t xml:space="preserve">SoftUni – </w:t>
+                      <w:t>SoftUni</w:t>
+                    </w:r>
+                    <w:proofErr w:type="spellEnd"/>
+                    <w:r>
+                      <w:rPr>
+                        <w:sz w:val="17"/>
+                        <w:szCs w:val="17"/>
+                      </w:rPr>
+                      <w:t xml:space="preserve"> – </w:t>
                     </w:r>
                     <w:hyperlink r:id="rId21" w:history="1">
                       <w:r>
@@ -5817,7 +5909,7 @@
                       <w:t>.</w:t>
                     </w:r>
                   </w:p>
-                  <w:bookmarkEnd w:id="3"/>
+                  <w:bookmarkEnd w:id="2"/>
                   <w:p>
                     <w:pPr>
                       <w:spacing w:line="240" w:lineRule="auto"/>
@@ -6050,7 +6142,7 @@
                                         <a14:useLocalDpi xmlns:a14="http://schemas.microsoft.com/office/drawing/2010/main" val="0"/>
                                       </a:ext>
                                       <a:ext uri="{837473B0-CC2E-450A-ABE3-18F120FF3D39}">
-                                        <a1611:picAttrSrcUrl xmlns:a1611="http://schemas.microsoft.com/office/drawing/2016/11/main" xmlns:w16cid="http://schemas.microsoft.com/office/word/2016/wordml/cid" xmlns:w="http://schemas.openxmlformats.org/wordprocessingml/2006/main" xmlns:w10="urn:schemas-microsoft-com:office:word" xmlns:v="urn:schemas-microsoft-com:vml" xmlns:o="urn:schemas-microsoft-com:office:office" xmlns:am3d="http://schemas.microsoft.com/office/drawing/2017/model3d" xmlns:aink="http://schemas.microsoft.com/office/drawing/2016/ink" xmlns:cx8="http://schemas.microsoft.com/office/drawing/2016/5/14/chartex" xmlns:cx7="http://schemas.microsoft.com/office/drawing/2016/5/13/chartex" xmlns:cx6="http://schemas.microsoft.com/office/drawing/2016/5/12/chartex" xmlns:cx5="http://schemas.microsoft.com/office/drawing/2016/5/11/chartex" xmlns:cx4="http://schemas.microsoft.com/office/drawing/2016/5/10/chartex" xmlns:cx3="http://schemas.microsoft.com/office/drawing/2016/5/9/chartex" xmlns:cx2="http://schemas.microsoft.com/office/drawing/2015/10/21/chartex" xmlns="" r:id="rId10"/>
+                                        <a1611:picAttrSrcUrl xmlns:a1611="http://schemas.microsoft.com/office/drawing/2016/11/main" r:id="rId10"/>
                                       </a:ext>
                                     </a:extLst>
                                   </a:blip>
@@ -6525,7 +6617,7 @@
             </wp:anchor>
           </w:drawing>
         </mc:Choice>
-        <mc:Fallback xmlns:w16cid="http://schemas.microsoft.com/office/word/2016/wordml/cid" xmlns:am3d="http://schemas.microsoft.com/office/drawing/2017/model3d" xmlns:aink="http://schemas.microsoft.com/office/drawing/2016/ink" xmlns:cx8="http://schemas.microsoft.com/office/drawing/2016/5/14/chartex" xmlns:cx7="http://schemas.microsoft.com/office/drawing/2016/5/13/chartex" xmlns:cx6="http://schemas.microsoft.com/office/drawing/2016/5/12/chartex" xmlns:cx5="http://schemas.microsoft.com/office/drawing/2016/5/11/chartex" xmlns:cx4="http://schemas.microsoft.com/office/drawing/2016/5/10/chartex" xmlns:cx3="http://schemas.microsoft.com/office/drawing/2016/5/9/chartex" xmlns:cx2="http://schemas.microsoft.com/office/drawing/2015/10/21/chartex">
+        <mc:Fallback>
           <w:pict>
             <v:line w14:anchorId="60BE7D18" id="Straight Connector 19" o:spid="_x0000_s1026" style="position:absolute;flip:y;z-index:251622400;visibility:visible;mso-wrap-style:square;mso-width-percent:0;mso-height-percent:0;mso-wrap-distance-left:9pt;mso-wrap-distance-top:0;mso-wrap-distance-right:9pt;mso-wrap-distance-bottom:0;mso-position-horizontal:absolute;mso-position-horizontal-relative:text;mso-position-vertical:absolute;mso-position-vertical-relative:text;mso-width-percent:0;mso-height-percent:0;mso-width-relative:page;mso-height-relative:page" from="-.1pt,5.2pt" to="520.7pt,5.2pt" o:gfxdata="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" strokecolor="#974706 [1609]" strokeweight="1pt">
               <v:stroke endcap="round"/>
@@ -6818,7 +6910,7 @@
 </file>
 
 <file path=word/footnotes.xml><?xml version="1.0" encoding="utf-8"?>
-<w:footnotes xmlns:wpc="http://schemas.microsoft.com/office/word/2010/wordprocessingCanvas" xmlns:cx="http://schemas.microsoft.com/office/drawing/2014/chartex" xmlns:cx1="http://schemas.microsoft.com/office/drawing/2015/9/8/chartex" xmlns:mc="http://schemas.openxmlformats.org/markup-compatibility/2006" xmlns:o="urn:schemas-microsoft-com:office:office" xmlns:r="http://schemas.openxmlformats.org/officeDocument/2006/relationships" xmlns:m="http://schemas.openxmlformats.org/officeDocument/2006/math" xmlns:v="urn:schemas-microsoft-com:vml" xmlns:wp14="http://schemas.microsoft.com/office/word/2010/wordprocessingDrawing" xmlns:wp="http://schemas.openxmlformats.org/drawingml/2006/wordprocessingDrawing" xmlns:w10="urn:schemas-microsoft-com:office:word" xmlns:w="http://schemas.openxmlformats.org/wordprocessingml/2006/main" xmlns:w14="http://schemas.microsoft.com/office/word/2010/wordml" xmlns:w15="http://schemas.microsoft.com/office/word/2012/wordml" xmlns:w16se="http://schemas.microsoft.com/office/word/2015/wordml/symex" xmlns:wpg="http://schemas.microsoft.com/office/word/2010/wordprocessingGroup" xmlns:wpi="http://schemas.microsoft.com/office/word/2010/wordprocessingInk" xmlns:wne="http://schemas.microsoft.com/office/word/2006/wordml" xmlns:wps="http://schemas.microsoft.com/office/word/2010/wordprocessingShape" mc:Ignorable="w14 w15 w16se wp14">
+<w:footnotes xmlns:wpc="http://schemas.microsoft.com/office/word/2010/wordprocessingCanvas" xmlns:cx="http://schemas.microsoft.com/office/drawing/2014/chartex" xmlns:cx1="http://schemas.microsoft.com/office/drawing/2015/9/8/chartex" xmlns:cx2="http://schemas.microsoft.com/office/drawing/2015/10/21/chartex" xmlns:cx3="http://schemas.microsoft.com/office/drawing/2016/5/9/chartex" xmlns:cx4="http://schemas.microsoft.com/office/drawing/2016/5/10/chartex" xmlns:cx5="http://schemas.microsoft.com/office/drawing/2016/5/11/chartex" xmlns:cx6="http://schemas.microsoft.com/office/drawing/2016/5/12/chartex" xmlns:cx7="http://schemas.microsoft.com/office/drawing/2016/5/13/chartex" xmlns:cx8="http://schemas.microsoft.com/office/drawing/2016/5/14/chartex" xmlns:mc="http://schemas.openxmlformats.org/markup-compatibility/2006" xmlns:aink="http://schemas.microsoft.com/office/drawing/2016/ink" xmlns:am3d="http://schemas.microsoft.com/office/drawing/2017/model3d" xmlns:o="urn:schemas-microsoft-com:office:office" xmlns:r="http://schemas.openxmlformats.org/officeDocument/2006/relationships" xmlns:m="http://schemas.openxmlformats.org/officeDocument/2006/math" xmlns:v="urn:schemas-microsoft-com:vml" xmlns:wp14="http://schemas.microsoft.com/office/word/2010/wordprocessingDrawing" xmlns:wp="http://schemas.openxmlformats.org/drawingml/2006/wordprocessingDrawing" xmlns:w10="urn:schemas-microsoft-com:office:word" xmlns:w="http://schemas.openxmlformats.org/wordprocessingml/2006/main" xmlns:w14="http://schemas.microsoft.com/office/word/2010/wordml" xmlns:w15="http://schemas.microsoft.com/office/word/2012/wordml" xmlns:w16cex="http://schemas.microsoft.com/office/word/2018/wordml/cex" xmlns:w16cid="http://schemas.microsoft.com/office/word/2016/wordml/cid" xmlns:w16="http://schemas.microsoft.com/office/word/2018/wordml" xmlns:w16se="http://schemas.microsoft.com/office/word/2015/wordml/symex" xmlns:wpg="http://schemas.microsoft.com/office/word/2010/wordprocessingGroup" xmlns:wpi="http://schemas.microsoft.com/office/word/2010/wordprocessingInk" xmlns:wne="http://schemas.microsoft.com/office/word/2006/wordml" xmlns:wps="http://schemas.microsoft.com/office/word/2010/wordprocessingShape" mc:Ignorable="w14 w15 w16se w16cid w16 w16cex wp14">
   <w:footnote w:type="separator" w:id="-1">
     <w:p>
       <w:pPr>
@@ -6843,7 +6935,7 @@
 </file>
 
 <file path=word/header1.xml><?xml version="1.0" encoding="utf-8"?>
-<w:hdr xmlns:wpc="http://schemas.microsoft.com/office/word/2010/wordprocessingCanvas" xmlns:cx="http://schemas.microsoft.com/office/drawing/2014/chartex" xmlns:cx1="http://schemas.microsoft.com/office/drawing/2015/9/8/chartex" xmlns:mc="http://schemas.openxmlformats.org/markup-compatibility/2006" xmlns:o="urn:schemas-microsoft-com:office:office" xmlns:r="http://schemas.openxmlformats.org/officeDocument/2006/relationships" xmlns:m="http://schemas.openxmlformats.org/officeDocument/2006/math" xmlns:v="urn:schemas-microsoft-com:vml" xmlns:wp14="http://schemas.microsoft.com/office/word/2010/wordprocessingDrawing" xmlns:wp="http://schemas.openxmlformats.org/drawingml/2006/wordprocessingDrawing" xmlns:w10="urn:schemas-microsoft-com:office:word" xmlns:w="http://schemas.openxmlformats.org/wordprocessingml/2006/main" xmlns:w14="http://schemas.microsoft.com/office/word/2010/wordml" xmlns:w15="http://schemas.microsoft.com/office/word/2012/wordml" xmlns:w16se="http://schemas.microsoft.com/office/word/2015/wordml/symex" xmlns:wpg="http://schemas.microsoft.com/office/word/2010/wordprocessingGroup" xmlns:wpi="http://schemas.microsoft.com/office/word/2010/wordprocessingInk" xmlns:wne="http://schemas.microsoft.com/office/word/2006/wordml" xmlns:wps="http://schemas.microsoft.com/office/word/2010/wordprocessingShape" mc:Ignorable="w14 w15 w16se wp14">
+<w:hdr xmlns:wpc="http://schemas.microsoft.com/office/word/2010/wordprocessingCanvas" xmlns:cx="http://schemas.microsoft.com/office/drawing/2014/chartex" xmlns:cx1="http://schemas.microsoft.com/office/drawing/2015/9/8/chartex" xmlns:cx2="http://schemas.microsoft.com/office/drawing/2015/10/21/chartex" xmlns:cx3="http://schemas.microsoft.com/office/drawing/2016/5/9/chartex" xmlns:cx4="http://schemas.microsoft.com/office/drawing/2016/5/10/chartex" xmlns:cx5="http://schemas.microsoft.com/office/drawing/2016/5/11/chartex" xmlns:cx6="http://schemas.microsoft.com/office/drawing/2016/5/12/chartex" xmlns:cx7="http://schemas.microsoft.com/office/drawing/2016/5/13/chartex" xmlns:cx8="http://schemas.microsoft.com/office/drawing/2016/5/14/chartex" xmlns:mc="http://schemas.openxmlformats.org/markup-compatibility/2006" xmlns:aink="http://schemas.microsoft.com/office/drawing/2016/ink" xmlns:am3d="http://schemas.microsoft.com/office/drawing/2017/model3d" xmlns:o="urn:schemas-microsoft-com:office:office" xmlns:r="http://schemas.openxmlformats.org/officeDocument/2006/relationships" xmlns:m="http://schemas.openxmlformats.org/officeDocument/2006/math" xmlns:v="urn:schemas-microsoft-com:vml" xmlns:wp14="http://schemas.microsoft.com/office/word/2010/wordprocessingDrawing" xmlns:wp="http://schemas.openxmlformats.org/drawingml/2006/wordprocessingDrawing" xmlns:w10="urn:schemas-microsoft-com:office:word" xmlns:w="http://schemas.openxmlformats.org/wordprocessingml/2006/main" xmlns:w14="http://schemas.microsoft.com/office/word/2010/wordml" xmlns:w15="http://schemas.microsoft.com/office/word/2012/wordml" xmlns:w16cex="http://schemas.microsoft.com/office/word/2018/wordml/cex" xmlns:w16cid="http://schemas.microsoft.com/office/word/2016/wordml/cid" xmlns:w16="http://schemas.microsoft.com/office/word/2018/wordml" xmlns:w16se="http://schemas.microsoft.com/office/word/2015/wordml/symex" xmlns:wpg="http://schemas.microsoft.com/office/word/2010/wordprocessingGroup" xmlns:wpi="http://schemas.microsoft.com/office/word/2010/wordprocessingInk" xmlns:wne="http://schemas.microsoft.com/office/word/2006/wordml" xmlns:wps="http://schemas.microsoft.com/office/word/2010/wordprocessingShape" mc:Ignorable="w14 w15 w16se w16cid w16 w16cex wp14">
   <w:p>
     <w:pPr>
       <w:pStyle w:val="Header"/>
@@ -6854,7 +6946,7 @@
 </file>
 
 <file path=word/numbering.xml><?xml version="1.0" encoding="utf-8"?>
-<w:numbering xmlns:wpc="http://schemas.microsoft.com/office/word/2010/wordprocessingCanvas" xmlns:cx="http://schemas.microsoft.com/office/drawing/2014/chartex" xmlns:cx1="http://schemas.microsoft.com/office/drawing/2015/9/8/chartex" xmlns:mc="http://schemas.openxmlformats.org/markup-compatibility/2006" xmlns:o="urn:schemas-microsoft-com:office:office" xmlns:r="http://schemas.openxmlformats.org/officeDocument/2006/relationships" xmlns:m="http://schemas.openxmlformats.org/officeDocument/2006/math" xmlns:v="urn:schemas-microsoft-com:vml" xmlns:wp14="http://schemas.microsoft.com/office/word/2010/wordprocessingDrawing" xmlns:wp="http://schemas.openxmlformats.org/drawingml/2006/wordprocessingDrawing" xmlns:w10="urn:schemas-microsoft-com:office:word" xmlns:w="http://schemas.openxmlformats.org/wordprocessingml/2006/main" xmlns:w14="http://schemas.microsoft.com/office/word/2010/wordml" xmlns:w15="http://schemas.microsoft.com/office/word/2012/wordml" xmlns:w16se="http://schemas.microsoft.com/office/word/2015/wordml/symex" xmlns:wpg="http://schemas.microsoft.com/office/word/2010/wordprocessingGroup" xmlns:wpi="http://schemas.microsoft.com/office/word/2010/wordprocessingInk" xmlns:wne="http://schemas.microsoft.com/office/word/2006/wordml" xmlns:wps="http://schemas.microsoft.com/office/word/2010/wordprocessingShape" mc:Ignorable="w14 w15 w16se wp14">
+<w:numbering xmlns:wpc="http://schemas.microsoft.com/office/word/2010/wordprocessingCanvas" xmlns:cx="http://schemas.microsoft.com/office/drawing/2014/chartex" xmlns:cx1="http://schemas.microsoft.com/office/drawing/2015/9/8/chartex" xmlns:cx2="http://schemas.microsoft.com/office/drawing/2015/10/21/chartex" xmlns:cx3="http://schemas.microsoft.com/office/drawing/2016/5/9/chartex" xmlns:cx4="http://schemas.microsoft.com/office/drawing/2016/5/10/chartex" xmlns:cx5="http://schemas.microsoft.com/office/drawing/2016/5/11/chartex" xmlns:cx6="http://schemas.microsoft.com/office/drawing/2016/5/12/chartex" xmlns:cx7="http://schemas.microsoft.com/office/drawing/2016/5/13/chartex" xmlns:cx8="http://schemas.microsoft.com/office/drawing/2016/5/14/chartex" xmlns:mc="http://schemas.openxmlformats.org/markup-compatibility/2006" xmlns:aink="http://schemas.microsoft.com/office/drawing/2016/ink" xmlns:am3d="http://schemas.microsoft.com/office/drawing/2017/model3d" xmlns:o="urn:schemas-microsoft-com:office:office" xmlns:r="http://schemas.openxmlformats.org/officeDocument/2006/relationships" xmlns:m="http://schemas.openxmlformats.org/officeDocument/2006/math" xmlns:v="urn:schemas-microsoft-com:vml" xmlns:wp14="http://schemas.microsoft.com/office/word/2010/wordprocessingDrawing" xmlns:wp="http://schemas.openxmlformats.org/drawingml/2006/wordprocessingDrawing" xmlns:w10="urn:schemas-microsoft-com:office:word" xmlns:w="http://schemas.openxmlformats.org/wordprocessingml/2006/main" xmlns:w14="http://schemas.microsoft.com/office/word/2010/wordml" xmlns:w15="http://schemas.microsoft.com/office/word/2012/wordml" xmlns:w16cex="http://schemas.microsoft.com/office/word/2018/wordml/cex" xmlns:w16cid="http://schemas.microsoft.com/office/word/2016/wordml/cid" xmlns:w16="http://schemas.microsoft.com/office/word/2018/wordml" xmlns:w16se="http://schemas.microsoft.com/office/word/2015/wordml/symex" xmlns:wpg="http://schemas.microsoft.com/office/word/2010/wordprocessingGroup" xmlns:wpi="http://schemas.microsoft.com/office/word/2010/wordprocessingInk" xmlns:wne="http://schemas.microsoft.com/office/word/2006/wordml" xmlns:wps="http://schemas.microsoft.com/office/word/2010/wordprocessingShape" mc:Ignorable="w14 w15 w16se w16cid w16 w16cex wp14">
   <w:abstractNum w:abstractNumId="0" w15:restartNumberingAfterBreak="0">
     <w:nsid w:val="04155856"/>
     <w:multiLevelType w:val="hybridMultilevel"/>
@@ -8787,7 +8879,6 @@
     <w:lvl w:ilvl="0" w:tplc="0809000F">
       <w:start w:val="1"/>
       <w:numFmt w:val="decimal"/>
-      <w:pStyle w:val="Heading2"/>
       <w:lvlText w:val="%1."/>
       <w:lvlJc w:val="left"/>
       <w:pPr>
@@ -11953,7 +12044,7 @@
 </file>
 
 <file path=word/styles.xml><?xml version="1.0" encoding="utf-8"?>
-<w:styles xmlns:mc="http://schemas.openxmlformats.org/markup-compatibility/2006" xmlns:r="http://schemas.openxmlformats.org/officeDocument/2006/relationships" xmlns:w="http://schemas.openxmlformats.org/wordprocessingml/2006/main" xmlns:w14="http://schemas.microsoft.com/office/word/2010/wordml" xmlns:w15="http://schemas.microsoft.com/office/word/2012/wordml" xmlns:w16se="http://schemas.microsoft.com/office/word/2015/wordml/symex" mc:Ignorable="w14 w15 w16se">
+<w:styles xmlns:mc="http://schemas.openxmlformats.org/markup-compatibility/2006" xmlns:r="http://schemas.openxmlformats.org/officeDocument/2006/relationships" xmlns:w="http://schemas.openxmlformats.org/wordprocessingml/2006/main" xmlns:w14="http://schemas.microsoft.com/office/word/2010/wordml" xmlns:w15="http://schemas.microsoft.com/office/word/2012/wordml" xmlns:w16cex="http://schemas.microsoft.com/office/word/2018/wordml/cex" xmlns:w16cid="http://schemas.microsoft.com/office/word/2016/wordml/cid" xmlns:w16="http://schemas.microsoft.com/office/word/2018/wordml" xmlns:w16se="http://schemas.microsoft.com/office/word/2015/wordml/symex" mc:Ignorable="w14 w15 w16se w16cid w16 w16cex">
   <w:docDefaults>
     <w:rPrDefault>
       <w:rPr>
@@ -11969,7 +12060,7 @@
       </w:pPr>
     </w:pPrDefault>
   </w:docDefaults>
-  <w:latentStyles w:defLockedState="0" w:defUIPriority="99" w:defSemiHidden="0" w:defUnhideWhenUsed="0" w:defQFormat="0" w:count="371">
+  <w:latentStyles w:defLockedState="0" w:defUIPriority="99" w:defSemiHidden="0" w:defUnhideWhenUsed="0" w:defQFormat="0" w:count="376">
     <w:lsdException w:name="Normal" w:uiPriority="0" w:qFormat="1"/>
     <w:lsdException w:name="heading 1" w:uiPriority="9" w:qFormat="1"/>
     <w:lsdException w:name="heading 2" w:semiHidden="1" w:uiPriority="9" w:unhideWhenUsed="1" w:qFormat="1"/>
@@ -12075,7 +12166,6 @@
     <w:lsdException w:name="HTML Sample" w:semiHidden="1" w:unhideWhenUsed="1"/>
     <w:lsdException w:name="HTML Typewriter" w:semiHidden="1" w:unhideWhenUsed="1"/>
     <w:lsdException w:name="HTML Variable" w:semiHidden="1" w:unhideWhenUsed="1"/>
-    <w:lsdException w:name="Normal Table" w:semiHidden="1" w:unhideWhenUsed="1"/>
     <w:lsdException w:name="annotation subject" w:semiHidden="1" w:unhideWhenUsed="1"/>
     <w:lsdException w:name="No List" w:semiHidden="1" w:unhideWhenUsed="1"/>
     <w:lsdException w:name="Outline List 1" w:semiHidden="1" w:unhideWhenUsed="1"/>
@@ -12118,11 +12208,8 @@
     <w:lsdException w:name="Table Contemporary" w:semiHidden="1" w:unhideWhenUsed="1"/>
     <w:lsdException w:name="Table Elegant" w:semiHidden="1" w:unhideWhenUsed="1"/>
     <w:lsdException w:name="Table Professional" w:semiHidden="1" w:unhideWhenUsed="1"/>
-    <w:lsdException w:name="Table Subtle 1" w:semiHidden="1" w:unhideWhenUsed="1"/>
     <w:lsdException w:name="Table Subtle 2" w:semiHidden="1" w:unhideWhenUsed="1"/>
     <w:lsdException w:name="Table Web 1" w:semiHidden="1" w:unhideWhenUsed="1"/>
-    <w:lsdException w:name="Table Web 2" w:semiHidden="1" w:unhideWhenUsed="1"/>
-    <w:lsdException w:name="Table Web 3" w:semiHidden="1" w:unhideWhenUsed="1"/>
     <w:lsdException w:name="Balloon Text" w:semiHidden="1" w:unhideWhenUsed="1"/>
     <w:lsdException w:name="Table Grid" w:uiPriority="59"/>
     <w:lsdException w:name="Table Theme" w:semiHidden="1" w:unhideWhenUsed="1"/>
@@ -12341,6 +12428,11 @@
     <w:lsdException w:name="List Table 5 Dark Accent 6" w:uiPriority="50"/>
     <w:lsdException w:name="List Table 6 Colorful Accent 6" w:uiPriority="51"/>
     <w:lsdException w:name="List Table 7 Colorful Accent 6" w:uiPriority="52"/>
+    <w:lsdException w:name="Mention" w:semiHidden="1" w:unhideWhenUsed="1"/>
+    <w:lsdException w:name="Smart Hyperlink" w:semiHidden="1" w:unhideWhenUsed="1"/>
+    <w:lsdException w:name="Hashtag" w:semiHidden="1" w:unhideWhenUsed="1"/>
+    <w:lsdException w:name="Unresolved Mention" w:semiHidden="1" w:unhideWhenUsed="1"/>
+    <w:lsdException w:name="Smart Link" w:semiHidden="1" w:unhideWhenUsed="1"/>
   </w:latentStyles>
   <w:style w:type="paragraph" w:default="1" w:styleId="Normal">
     <w:name w:val="Normal"/>
@@ -12779,8 +12871,8 @@
       <w:u w:val="single"/>
     </w:rPr>
   </w:style>
-  <w:style w:type="character" w:customStyle="1" w:styleId="UnresolvedMention">
-    <w:name w:val="Unresolved Mention"/>
+  <w:style w:type="character" w:customStyle="1" w:styleId="UnresolvedMention1">
+    <w:name w:val="Unresolved Mention1"/>
     <w:basedOn w:val="DefaultParagraphFont"/>
     <w:uiPriority w:val="99"/>
     <w:semiHidden/>

</xml_diff>